<commit_message>
fix: Moved env variables in pipeline
</commit_message>
<xml_diff>
--- a/SWEN_IT902_CA1-LAB3.docx
+++ b/SWEN_IT902_CA1-LAB3.docx
@@ -557,6 +557,36 @@
       <w:r>
         <w:t>References:</w:t>
       </w:r>
+    </w:p>
+    <w:p>
+      <w:hyperlink r:id="rId6" w:history="1">
+        <w:r>
+          <w:rPr>
+            <w:rStyle w:val="Hyperlink"/>
+          </w:rPr>
+          <w:t>Building and testing .NET - GitHub Docs</w:t>
+        </w:r>
+      </w:hyperlink>
+    </w:p>
+    <w:p>
+      <w:hyperlink r:id="rId7" w:history="1">
+        <w:r>
+          <w:rPr>
+            <w:rStyle w:val="Hyperlink"/>
+          </w:rPr>
+          <w:t>Tutorial: Create a minimal web API with ASP.NET Core | Microsoft Learn</w:t>
+        </w:r>
+      </w:hyperlink>
+    </w:p>
+    <w:p>
+      <w:hyperlink r:id="rId8" w:history="1">
+        <w:r>
+          <w:rPr>
+            <w:rStyle w:val="Hyperlink"/>
+          </w:rPr>
+          <w:t>Environment variables - GitHub Docs</w:t>
+        </w:r>
+      </w:hyperlink>
     </w:p>
     <w:p/>
     <w:p>

</xml_diff>

<commit_message>
feat: Added dummy test step + postman tests
</commit_message>
<xml_diff>
--- a/SWEN_IT902_CA1-LAB3.docx
+++ b/SWEN_IT902_CA1-LAB3.docx
@@ -767,7 +767,21 @@
           <w:sz w:val="24"/>
           <w:szCs w:val="24"/>
         </w:rPr>
-        <w:t xml:space="preserve">The most popular tools often offer a PAAS solution with free tiers available for limited use mostly aimed at individuals or open-source organisations and higher tiers for organisations who require more resources. </w:t>
+        <w:t xml:space="preserve">The most popular tools often offer a </w:t>
+      </w:r>
+      <w:r>
+        <w:rPr>
+          <w:sz w:val="24"/>
+          <w:szCs w:val="24"/>
+        </w:rPr>
+        <w:t>S</w:t>
+      </w:r>
+      <w:r>
+        <w:rPr>
+          <w:sz w:val="24"/>
+          <w:szCs w:val="24"/>
+        </w:rPr>
+        <w:t xml:space="preserve">AAS solution with free tiers available for limited use mostly aimed at individuals or open-source organisations and higher tiers for organisations who require more resources. </w:t>
       </w:r>
     </w:p>
     <w:p>
@@ -807,7 +821,21 @@
           <w:sz w:val="24"/>
           <w:szCs w:val="24"/>
         </w:rPr>
-        <w:t>Most tools are flexible enough to build any language and will provide tools to run custom scripts for bespoke requirements.</w:t>
+        <w:t xml:space="preserve">Most tools are flexible enough to build any language </w:t>
+      </w:r>
+      <w:r>
+        <w:rPr>
+          <w:sz w:val="24"/>
+          <w:szCs w:val="24"/>
+        </w:rPr>
+        <w:t>and</w:t>
+      </w:r>
+      <w:r>
+        <w:rPr>
+          <w:sz w:val="24"/>
+          <w:szCs w:val="24"/>
+        </w:rPr>
+        <w:t xml:space="preserve"> will provide tools to run custom scripts for bespoke requirements.</w:t>
       </w:r>
     </w:p>
     <w:p>
@@ -834,7 +862,7 @@
           <w:sz w:val="24"/>
           <w:szCs w:val="24"/>
         </w:rPr>
-        <w:t xml:space="preserve">other popular systems and toolsets across through built-in native support or through third party extensions. </w:t>
+        <w:t xml:space="preserve">other popular systems and toolsets through built-in native support or through third party extensions. </w:t>
       </w:r>
     </w:p>
     <w:p>
@@ -1101,7 +1129,37 @@
           <w:sz w:val="24"/>
           <w:szCs w:val="24"/>
         </w:rPr>
-        <w:t>According to the article Use Continuous Integration, (Microsoft, 2022), it describes continuous integration as the process of automatically building and testing code each time a commit to version control happens. It goes on to explain in greater detail the scenarios that can play out when continuous integration is not carried out by a team</w:t>
+        <w:t xml:space="preserve">According to the article Use Continuous Integration, (Microsoft, 2022), it describes continuous integration as the process </w:t>
+      </w:r>
+      <w:proofErr w:type="gramStart"/>
+      <w:r>
+        <w:rPr>
+          <w:sz w:val="24"/>
+          <w:szCs w:val="24"/>
+        </w:rPr>
+        <w:t xml:space="preserve">of </w:t>
+      </w:r>
+      <w:r>
+        <w:rPr>
+          <w:sz w:val="24"/>
+          <w:szCs w:val="24"/>
+        </w:rPr>
+        <w:t xml:space="preserve"> </w:t>
+      </w:r>
+      <w:r>
+        <w:rPr>
+          <w:sz w:val="24"/>
+          <w:szCs w:val="24"/>
+        </w:rPr>
+        <w:t>automatically</w:t>
+      </w:r>
+      <w:proofErr w:type="gramEnd"/>
+      <w:r>
+        <w:rPr>
+          <w:sz w:val="24"/>
+          <w:szCs w:val="24"/>
+        </w:rPr>
+        <w:t xml:space="preserve"> building and testing code each time a commit to version control happens. It goes on to explain in greater detail the scenarios that can play out when continuous integration is not carried out by a team</w:t>
       </w:r>
       <w:r>
         <w:rPr>
@@ -1285,7 +1343,49 @@
           <w:sz w:val="24"/>
           <w:szCs w:val="24"/>
         </w:rPr>
-        <w:t xml:space="preserve">, 2022), I was able to create an environment for both development and production that each contained a secret for the Azure Publish Profile that could be used in each stage of the pipeline to deploy the app. Using the environment, protection rules were able to be set on the environment so that if a deployment stage was triggered for production that it would request a manual approval before executing. This is a very nice feature as it gives some control to the stakeholders so not every change will immediately end up in production. This allows for more extensive manual testing or automated testing to be completed by the team on an environment before signing off on a release if necessary. </w:t>
+        <w:t>, 2022), I was able to create an environment for both development and production that each contained a secret for the Azure Publish Profile that could be used in each stage of the pipeline to deploy the app. Using the environment</w:t>
+      </w:r>
+      <w:r>
+        <w:rPr>
+          <w:sz w:val="24"/>
+          <w:szCs w:val="24"/>
+        </w:rPr>
+        <w:t xml:space="preserve"> section</w:t>
+      </w:r>
+      <w:r>
+        <w:rPr>
+          <w:sz w:val="24"/>
+          <w:szCs w:val="24"/>
+        </w:rPr>
+        <w:t xml:space="preserve">, protection rules were able to be set so that if a deployment stage was triggered for production that it would request a manual approval before executing. This is a very nice feature as it gives some control to the stakeholders so not every change will immediately end up in production. This allows for more extensive manual testing or automated testing to be completed by the team on </w:t>
+      </w:r>
+      <w:r>
+        <w:rPr>
+          <w:sz w:val="24"/>
+          <w:szCs w:val="24"/>
+        </w:rPr>
+        <w:t xml:space="preserve">the software deployed to a staging or development environment </w:t>
+      </w:r>
+      <w:r>
+        <w:rPr>
+          <w:sz w:val="24"/>
+          <w:szCs w:val="24"/>
+        </w:rPr>
+        <w:t>before signing off on a release</w:t>
+      </w:r>
+      <w:r>
+        <w:rPr>
+          <w:sz w:val="24"/>
+          <w:szCs w:val="24"/>
+        </w:rPr>
+        <w:t xml:space="preserve"> to production</w:t>
+      </w:r>
+      <w:r>
+        <w:rPr>
+          <w:sz w:val="24"/>
+          <w:szCs w:val="24"/>
+        </w:rPr>
+        <w:t xml:space="preserve">. </w:t>
       </w:r>
       <w:r>
         <w:rPr>
@@ -1300,22 +1400,114 @@
           <w:szCs w:val="24"/>
         </w:rPr>
         <w:br/>
-        <w:t xml:space="preserve">On the subject of automated testing, there is potential here to add steps to run automated tests on the development environment after it has been successfully deployed and before moving on to the production deployment stage. It is omitted from this solution as the unit </w:t>
-      </w:r>
+      </w:r>
+    </w:p>
+    <w:p>
+      <w:pPr>
+        <w:rPr>
+          <w:sz w:val="24"/>
+          <w:szCs w:val="24"/>
+        </w:rPr>
+      </w:pPr>
+      <w:r>
+        <w:rPr>
+          <w:sz w:val="24"/>
+          <w:szCs w:val="24"/>
+        </w:rPr>
+        <w:br w:type="page"/>
+      </w:r>
+    </w:p>
+    <w:p>
+      <w:pPr>
+        <w:rPr>
+          <w:sz w:val="24"/>
+          <w:szCs w:val="24"/>
+        </w:rPr>
+      </w:pPr>
       <w:r>
         <w:rPr>
           <w:sz w:val="24"/>
           <w:szCs w:val="24"/>
         </w:rPr>
         <w:lastRenderedPageBreak/>
-        <w:t xml:space="preserve">testing was used to satisfy the test ask although research was conducted on the availability of testing workflows for some of the more popular testing tools. According to the official Postman documentation for configuring the Postman CLI for Github Actions, (Postman, 2022), and the documentation on creating APIs in Postman, (Postman, 2022), if you have an upgraded (paid) account with Postman you can link your API testing </w:t>
-      </w:r>
-      <w:r>
-        <w:rPr>
-          <w:sz w:val="24"/>
-          <w:szCs w:val="24"/>
-        </w:rPr>
-        <w:t xml:space="preserve">to your application in Github and it will auto generate the code required to integration this into your Github Actions workflow. I spend a bit of time on this as I wanted to include it in the final solution but cost and time constraints meant it would not be feasible. It can be included though and also it could be implemented for free if you were to create a bespoke task to run the CLI tool as a step and feed in an export of the tests available from Postman desktop but this would require more effort again. </w:t>
+        <w:t xml:space="preserve">On the subject of automated testing, there is potential here to add steps to run automated tests on </w:t>
+      </w:r>
+      <w:r>
+        <w:rPr>
+          <w:sz w:val="24"/>
+          <w:szCs w:val="24"/>
+        </w:rPr>
+        <w:t xml:space="preserve">an </w:t>
+      </w:r>
+      <w:r>
+        <w:rPr>
+          <w:sz w:val="24"/>
+          <w:szCs w:val="24"/>
+        </w:rPr>
+        <w:t xml:space="preserve">environment after it has been successfully deployed </w:t>
+      </w:r>
+      <w:r>
+        <w:rPr>
+          <w:sz w:val="24"/>
+          <w:szCs w:val="24"/>
+        </w:rPr>
+        <w:t xml:space="preserve">to </w:t>
+      </w:r>
+      <w:r>
+        <w:rPr>
+          <w:sz w:val="24"/>
+          <w:szCs w:val="24"/>
+        </w:rPr>
+        <w:t xml:space="preserve">and before moving on to the production deployment stage. It is omitted from this solution as the unit testing was used to satisfy the test ask although research was conducted on the availability of testing workflows for some of the more popular testing tools. According to the official Postman documentation for configuring the Postman CLI for Github Actions, (Postman, 2022), and the documentation on creating APIs in Postman, (Postman, 2022), if you have an upgraded (paid) account with Postman you can link your API testing </w:t>
+      </w:r>
+      <w:r>
+        <w:rPr>
+          <w:sz w:val="24"/>
+          <w:szCs w:val="24"/>
+        </w:rPr>
+        <w:t>to your application in Github and it will auto generate the code required to integration this into your Github Actions workflow. I spen</w:t>
+      </w:r>
+      <w:r>
+        <w:rPr>
+          <w:sz w:val="24"/>
+          <w:szCs w:val="24"/>
+        </w:rPr>
+        <w:t>t</w:t>
+      </w:r>
+      <w:r>
+        <w:rPr>
+          <w:sz w:val="24"/>
+          <w:szCs w:val="24"/>
+        </w:rPr>
+        <w:t xml:space="preserve"> a bit of time on this as I wanted to include it in the final solution but cost and time constraints meant it would not be feasible. It can be included though and also it could be implemented for free if you were to create a bespoke task to run the CLI tool as a step and feed in </w:t>
+      </w:r>
+      <w:r>
+        <w:rPr>
+          <w:sz w:val="24"/>
+          <w:szCs w:val="24"/>
+        </w:rPr>
+        <w:t>the JSON</w:t>
+      </w:r>
+      <w:r>
+        <w:rPr>
+          <w:sz w:val="24"/>
+          <w:szCs w:val="24"/>
+        </w:rPr>
+        <w:t xml:space="preserve"> </w:t>
+      </w:r>
+      <w:r>
+        <w:rPr>
+          <w:sz w:val="24"/>
+          <w:szCs w:val="24"/>
+        </w:rPr>
+        <w:t>for</w:t>
+      </w:r>
+      <w:r>
+        <w:rPr>
+          <w:sz w:val="24"/>
+          <w:szCs w:val="24"/>
+        </w:rPr>
+        <w:t xml:space="preserve"> the tests available from Postman desktop but this would require more effort again. </w:t>
       </w:r>
     </w:p>
     <w:p>
@@ -1483,7 +1675,7 @@
           <w:szCs w:val="24"/>
           <w:lang w:val="en-GB"/>
         </w:rPr>
-        <w:t xml:space="preserve">In summary of this lab, it was very insightful to see how important continuous integration is in achieving a more agile development process. Again, like the systems in lab 1 and 2 it provides the developer quicker feedback on potential issues with their code than more classical methodologies like waterfall where it was common for someone to take a copy of the code and work in isolation for extended periods of time before eventually merging multiple changes back in to the main shared branch. In my own experience, where I can see this still happening with teams using legacy tools and systems, it is plain to see that this is a much better and much more productive approach to development. It can potentially save </w:t>
+        <w:t xml:space="preserve">In summary of this lab, it was very insightful to see how important continuous integration is in achieving a more agile development process. Again, like the systems in lab 1 and 2 it provides the developer quicker feedback on potential issues with their code than more classical methodologies like waterfall where it was common for someone to take a copy of the code and work in isolation for extended periods of time before eventually merging </w:t>
       </w:r>
       <w:r>
         <w:rPr>
@@ -1492,7 +1684,7 @@
           <w:lang w:val="en-GB"/>
         </w:rPr>
         <w:lastRenderedPageBreak/>
-        <w:t xml:space="preserve">hours of re-work by ensuring incremental changes can be integrated with the main codebase and builds are successful with tests passing. </w:t>
+        <w:t xml:space="preserve">multiple changes back in to the main shared branch. In my own experience, where I </w:t>
       </w:r>
       <w:r>
         <w:rPr>
@@ -1500,8 +1692,107 @@
           <w:szCs w:val="24"/>
           <w:lang w:val="en-GB"/>
         </w:rPr>
-        <w:t xml:space="preserve">It can reduce the work required where one developer has removed redundant code from an area that might otherwise require special handling to implement a new feature or refactor an area of the code. The tools are great but mostly importantly for me personally is that the idea of continuous integration is something that is practiced by all members of a team and becomes the norm. I have witnessed cases of individual developers who may be responsible for a particular project, and be the sole developer on it, refuse to integrate their code on a continuous basis making arguments that the code isn’t changing etc. but when a solution like this can be provided to them and the benefits explained and illustrated through the use of these tools it makes it very difficult for further arguments to hold water and it normally is enough to encourage continuous integration as a practice to become the standard.  </w:t>
-      </w:r>
+        <w:t xml:space="preserve">witness </w:t>
+      </w:r>
+      <w:r>
+        <w:rPr>
+          <w:sz w:val="24"/>
+          <w:szCs w:val="24"/>
+          <w:lang w:val="en-GB"/>
+        </w:rPr>
+        <w:t xml:space="preserve">this still happening with teams using legacy tools and systems, it is plain to see that this is a much better and much more productive approach to development. It can potentially save hours of re-work by ensuring incremental changes can be integrated with the main codebase and builds are successful with tests passing. </w:t>
+      </w:r>
+      <w:r>
+        <w:rPr>
+          <w:sz w:val="24"/>
+          <w:szCs w:val="24"/>
+          <w:lang w:val="en-GB"/>
+        </w:rPr>
+        <w:t xml:space="preserve">It can reduce the work required where one developer has removed redundant code from an area that might otherwise require special handling to implement a new feature or refactor an area of the code. The tools are great but mostly importantly for me personally is that the idea of continuous integration is something that is practiced by all members of a team and becomes the norm. I have </w:t>
+      </w:r>
+      <w:r>
+        <w:rPr>
+          <w:sz w:val="24"/>
+          <w:szCs w:val="24"/>
+          <w:lang w:val="en-GB"/>
+        </w:rPr>
+        <w:t>seen</w:t>
+      </w:r>
+      <w:r>
+        <w:rPr>
+          <w:sz w:val="24"/>
+          <w:szCs w:val="24"/>
+          <w:lang w:val="en-GB"/>
+        </w:rPr>
+        <w:t xml:space="preserve"> cases of individual developers who may be responsible for a particular project, </w:t>
+      </w:r>
+      <w:r>
+        <w:rPr>
+          <w:sz w:val="24"/>
+          <w:szCs w:val="24"/>
+          <w:lang w:val="en-GB"/>
+        </w:rPr>
+        <w:t xml:space="preserve">or </w:t>
+      </w:r>
+      <w:r>
+        <w:rPr>
+          <w:sz w:val="24"/>
+          <w:szCs w:val="24"/>
+          <w:lang w:val="en-GB"/>
+        </w:rPr>
+        <w:t xml:space="preserve"> be the sole developer on it, refuse to integrate their code on a continuous basis making arguments that the code isn’t changing</w:t>
+      </w:r>
+      <w:r>
+        <w:rPr>
+          <w:sz w:val="24"/>
+          <w:szCs w:val="24"/>
+          <w:lang w:val="en-GB"/>
+        </w:rPr>
+        <w:t xml:space="preserve"> or who is looking to see it</w:t>
+      </w:r>
+      <w:r>
+        <w:rPr>
+          <w:sz w:val="24"/>
+          <w:szCs w:val="24"/>
+          <w:lang w:val="en-GB"/>
+        </w:rPr>
+        <w:t xml:space="preserve"> etc. but when a solution like this can be provided to them and the benefits explained and illustrated through the use of these tools it makes it very difficult for further arguments to hold water and it normally is enough to encourage continuous integration as a practice to become the standard.  </w:t>
+      </w:r>
+    </w:p>
+    <w:p>
+      <w:pPr>
+        <w:rPr>
+          <w:sz w:val="24"/>
+          <w:szCs w:val="24"/>
+        </w:rPr>
+      </w:pPr>
+      <w:r>
+        <w:rPr>
+          <w:sz w:val="24"/>
+          <w:szCs w:val="24"/>
+        </w:rPr>
+        <w:t xml:space="preserve">Link: </w:t>
+      </w:r>
+      <w:hyperlink r:id="rId6" w:history="1">
+        <w:proofErr w:type="spellStart"/>
+        <w:r>
+          <w:rPr>
+            <w:rStyle w:val="Hyperlink"/>
+            <w:sz w:val="24"/>
+            <w:szCs w:val="24"/>
+          </w:rPr>
+          <w:t>conorh-devops</w:t>
+        </w:r>
+        <w:proofErr w:type="spellEnd"/>
+        <w:r>
+          <w:rPr>
+            <w:rStyle w:val="Hyperlink"/>
+            <w:sz w:val="24"/>
+            <w:szCs w:val="24"/>
+          </w:rPr>
+          <w:t>/atu-swenit902-ca1_lab3: Lab3 for SWEN902 (github.com)</w:t>
+        </w:r>
+      </w:hyperlink>
     </w:p>
     <w:p>
       <w:pPr>
@@ -2022,7 +2313,7 @@
                     <pic:cNvPicPr/>
                   </pic:nvPicPr>
                   <pic:blipFill>
-                    <a:blip r:embed="rId6" cstate="print">
+                    <a:blip r:embed="rId7" cstate="print">
                       <a:extLst>
                         <a:ext uri="{28A0092B-C50C-407E-A947-70E740481C1C}">
                           <a14:useLocalDpi xmlns:a14="http://schemas.microsoft.com/office/drawing/2010/main" val="0"/>
@@ -2086,7 +2377,7 @@
                     <pic:cNvPicPr/>
                   </pic:nvPicPr>
                   <pic:blipFill>
-                    <a:blip r:embed="rId7" cstate="print">
+                    <a:blip r:embed="rId8" cstate="print">
                       <a:extLst>
                         <a:ext uri="{28A0092B-C50C-407E-A947-70E740481C1C}">
                           <a14:useLocalDpi xmlns:a14="http://schemas.microsoft.com/office/drawing/2010/main" val="0"/>
@@ -2151,7 +2442,7 @@
                     <pic:cNvPicPr/>
                   </pic:nvPicPr>
                   <pic:blipFill>
-                    <a:blip r:embed="rId8" cstate="print">
+                    <a:blip r:embed="rId9" cstate="print">
                       <a:extLst>
                         <a:ext uri="{28A0092B-C50C-407E-A947-70E740481C1C}">
                           <a14:useLocalDpi xmlns:a14="http://schemas.microsoft.com/office/drawing/2010/main" val="0"/>
@@ -2215,7 +2506,7 @@
                     <pic:cNvPicPr/>
                   </pic:nvPicPr>
                   <pic:blipFill>
-                    <a:blip r:embed="rId9" cstate="print">
+                    <a:blip r:embed="rId10" cstate="print">
                       <a:extLst>
                         <a:ext uri="{28A0092B-C50C-407E-A947-70E740481C1C}">
                           <a14:useLocalDpi xmlns:a14="http://schemas.microsoft.com/office/drawing/2010/main" val="0"/>
@@ -2281,7 +2572,7 @@
                     <pic:cNvPicPr/>
                   </pic:nvPicPr>
                   <pic:blipFill>
-                    <a:blip r:embed="rId10" cstate="print">
+                    <a:blip r:embed="rId11" cstate="print">
                       <a:extLst>
                         <a:ext uri="{28A0092B-C50C-407E-A947-70E740481C1C}">
                           <a14:useLocalDpi xmlns:a14="http://schemas.microsoft.com/office/drawing/2010/main" val="0"/>
@@ -2345,7 +2636,7 @@
                     <pic:cNvPicPr/>
                   </pic:nvPicPr>
                   <pic:blipFill>
-                    <a:blip r:embed="rId11" cstate="print">
+                    <a:blip r:embed="rId12" cstate="print">
                       <a:extLst>
                         <a:ext uri="{28A0092B-C50C-407E-A947-70E740481C1C}">
                           <a14:useLocalDpi xmlns:a14="http://schemas.microsoft.com/office/drawing/2010/main" val="0"/>
@@ -2410,7 +2701,7 @@
                     <pic:cNvPicPr/>
                   </pic:nvPicPr>
                   <pic:blipFill>
-                    <a:blip r:embed="rId12" cstate="print">
+                    <a:blip r:embed="rId13" cstate="print">
                       <a:extLst>
                         <a:ext uri="{28A0092B-C50C-407E-A947-70E740481C1C}">
                           <a14:useLocalDpi xmlns:a14="http://schemas.microsoft.com/office/drawing/2010/main" val="0"/>
@@ -2474,7 +2765,7 @@
                     <pic:cNvPicPr/>
                   </pic:nvPicPr>
                   <pic:blipFill>
-                    <a:blip r:embed="rId13" cstate="print">
+                    <a:blip r:embed="rId14" cstate="print">
                       <a:extLst>
                         <a:ext uri="{28A0092B-C50C-407E-A947-70E740481C1C}">
                           <a14:useLocalDpi xmlns:a14="http://schemas.microsoft.com/office/drawing/2010/main" val="0"/>
@@ -2539,7 +2830,7 @@
                     <pic:cNvPicPr/>
                   </pic:nvPicPr>
                   <pic:blipFill>
-                    <a:blip r:embed="rId14" cstate="print">
+                    <a:blip r:embed="rId15" cstate="print">
                       <a:extLst>
                         <a:ext uri="{28A0092B-C50C-407E-A947-70E740481C1C}">
                           <a14:useLocalDpi xmlns:a14="http://schemas.microsoft.com/office/drawing/2010/main" val="0"/>

</xml_diff>